<commit_message>
English Unit8 workplan done
</commit_message>
<xml_diff>
--- a/English/Unit8/How playing sports benefits your body + brain.docx
+++ b/English/Unit8/How playing sports benefits your body + brain.docx
@@ -89,19 +89,27 @@
     <w:p>
       <w:pPr>
         <w:pStyle w:val="Listenabsatz"/>
-        <w:numPr>
-          <w:ilvl w:val="0"/>
-          <w:numId w:val="1"/>
-        </w:numPr>
-        <w:rPr>
-          <w:lang w:val="en-GB"/>
-        </w:rPr>
-      </w:pPr>
-      <w:r>
-        <w:rPr>
-          <w:lang w:val="en-GB"/>
-        </w:rPr>
-        <w:t>What can an increase in endorphins and regular exercise do?</w:t>
+        <w:rPr>
+          <w:lang w:val="en-GB"/>
+        </w:rPr>
+      </w:pPr>
+      <w:r>
+        <w:rPr>
+          <w:lang w:val="en-GB"/>
+        </w:rPr>
+        <w:t xml:space="preserve">strengthening bones, </w:t>
+      </w:r>
+      <w:r>
+        <w:rPr>
+          <w:lang w:val="en-GB"/>
+        </w:rPr>
+        <w:t xml:space="preserve">clearing bad cholesterol, decreasing risk of stroke, high blood pressure and </w:t>
+      </w:r>
+      <w:r>
+        <w:rPr>
+          <w:lang w:val="en-GB"/>
+        </w:rPr>
+        <w:t>diabetes</w:t>
       </w:r>
     </w:p>
     <w:p>
@@ -119,7 +127,21 @@
         <w:rPr>
           <w:lang w:val="en-GB"/>
         </w:rPr>
-        <w:t>What becomes easier when you are committed to a team and having fun?</w:t>
+        <w:t>What can an increase in endorphins and regular exercise do?</w:t>
+      </w:r>
+    </w:p>
+    <w:p>
+      <w:pPr>
+        <w:pStyle w:val="Listenabsatz"/>
+        <w:rPr>
+          <w:lang w:val="en-GB"/>
+        </w:rPr>
+      </w:pPr>
+      <w:r>
+        <w:rPr>
+          <w:lang w:val="en-GB"/>
+        </w:rPr>
+        <w:t>feelings of euphoria (runner’s high), sharpen focus, improve mood and memory</w:t>
       </w:r>
     </w:p>
     <w:p>
@@ -137,7 +159,33 @@
         <w:rPr>
           <w:lang w:val="en-GB"/>
         </w:rPr>
-        <w:t>According to the video, what is a growth mindset?</w:t>
+        <w:t>What becomes easier when you are committed to a team and having fun?</w:t>
+      </w:r>
+    </w:p>
+    <w:p>
+      <w:pPr>
+        <w:pStyle w:val="Listenabsatz"/>
+        <w:rPr>
+          <w:lang w:val="en-GB"/>
+        </w:rPr>
+      </w:pPr>
+      <w:r>
+        <w:rPr>
+          <w:lang w:val="en-GB"/>
+        </w:rPr>
+        <w:t>l</w:t>
+      </w:r>
+      <w:r>
+        <w:rPr>
+          <w:lang w:val="en-GB"/>
+        </w:rPr>
+        <w:t>earning to trust and depend on other, accept and give help, work together</w:t>
+      </w:r>
+      <w:r>
+        <w:rPr>
+          <w:lang w:val="en-GB"/>
+        </w:rPr>
+        <w:t xml:space="preserve"> towards a common goal; establish a regular habit of exercise</w:t>
       </w:r>
     </w:p>
     <w:p>
@@ -155,7 +203,53 @@
         <w:rPr>
           <w:lang w:val="en-GB"/>
         </w:rPr>
+        <w:t>According to the video, what is a growth mindset?</w:t>
+      </w:r>
+    </w:p>
+    <w:p>
+      <w:pPr>
+        <w:pStyle w:val="Listenabsatz"/>
+        <w:rPr>
+          <w:lang w:val="en-GB"/>
+        </w:rPr>
+      </w:pPr>
+      <w:r>
+        <w:rPr>
+          <w:lang w:val="en-GB"/>
+        </w:rPr>
+        <w:t>“Even if I can’t do something today, I can improve myself through practice and achieve it eventually”</w:t>
+      </w:r>
+    </w:p>
+    <w:p>
+      <w:pPr>
+        <w:pStyle w:val="Listenabsatz"/>
+        <w:numPr>
+          <w:ilvl w:val="0"/>
+          <w:numId w:val="1"/>
+        </w:numPr>
+        <w:rPr>
+          <w:lang w:val="en-GB"/>
+        </w:rPr>
+      </w:pPr>
+      <w:r>
+        <w:rPr>
+          <w:lang w:val="en-GB"/>
+        </w:rPr>
         <w:t>Which aspect of sport has a long-term, transformative benefit?</w:t>
+      </w:r>
+    </w:p>
+    <w:p>
+      <w:pPr>
+        <w:pStyle w:val="Listenabsatz"/>
+        <w:rPr>
+          <w:lang w:val="en-GB"/>
+        </w:rPr>
+      </w:pPr>
+      <w:r>
+        <w:rPr>
+          <w:lang w:val="en-GB"/>
+        </w:rPr>
+        <w:t>learning through failure (trial and error)</w:t>
       </w:r>
     </w:p>
     <w:p>
@@ -195,6 +289,42 @@
         </w:rPr>
         <w:t>the underdog:</w:t>
       </w:r>
+      <w:r>
+        <w:rPr>
+          <w:lang w:val="en-GB"/>
+        </w:rPr>
+        <w:t xml:space="preserve"> </w:t>
+      </w:r>
+      <w:r>
+        <w:rPr>
+          <w:lang w:val="en-US"/>
+        </w:rPr>
+        <w:t>a </w:t>
+      </w:r>
+      <w:r>
+        <w:rPr>
+          <w:lang w:val="en-US"/>
+        </w:rPr>
+        <w:t>compe</w:t>
+      </w:r>
+      <w:r>
+        <w:rPr>
+          <w:lang w:val="en-US"/>
+        </w:rPr>
+        <w:t>t</w:t>
+      </w:r>
+      <w:r>
+        <w:rPr>
+          <w:lang w:val="en-US"/>
+        </w:rPr>
+        <w:t>itor</w:t>
+      </w:r>
+      <w:r>
+        <w:rPr>
+          <w:lang w:val="en-US"/>
+        </w:rPr>
+        <w:t> thought to have little chance of winning a fight or contest.</w:t>
+      </w:r>
     </w:p>
     <w:p>
       <w:pPr>
@@ -213,6 +343,18 @@
         </w:rPr>
         <w:t>to cheer:</w:t>
       </w:r>
+      <w:r>
+        <w:rPr>
+          <w:lang w:val="en-GB"/>
+        </w:rPr>
+        <w:t xml:space="preserve"> </w:t>
+      </w:r>
+      <w:r>
+        <w:rPr>
+          <w:lang w:val="en-US"/>
+        </w:rPr>
+        <w:t>shout for joy or in praise or encouragement.</w:t>
+      </w:r>
     </w:p>
     <w:p>
       <w:pPr>
@@ -231,6 +373,18 @@
         </w:rPr>
         <w:t>to sharpen:</w:t>
       </w:r>
+      <w:r>
+        <w:rPr>
+          <w:lang w:val="en-GB"/>
+        </w:rPr>
+        <w:t xml:space="preserve"> </w:t>
+      </w:r>
+      <w:r>
+        <w:rPr>
+          <w:lang w:val="en-US"/>
+        </w:rPr>
+        <w:t>improve or cause to improve.</w:t>
+      </w:r>
     </w:p>
     <w:p>
       <w:pPr>
@@ -249,6 +403,18 @@
         </w:rPr>
         <w:t>self-awareness:</w:t>
       </w:r>
+      <w:r>
+        <w:rPr>
+          <w:lang w:val="en-GB"/>
+        </w:rPr>
+        <w:t xml:space="preserve"> </w:t>
+      </w:r>
+      <w:r>
+        <w:rPr>
+          <w:lang w:val="en-US"/>
+        </w:rPr>
+        <w:t>conscious knowledge of one's own character and feelings.</w:t>
+      </w:r>
     </w:p>
     <w:p>
       <w:pPr>
@@ -266,6 +432,12 @@
           <w:lang w:val="en-GB"/>
         </w:rPr>
         <w:t xml:space="preserve">a hurdle: </w:t>
+      </w:r>
+      <w:r>
+        <w:rPr>
+          <w:lang w:val="en-US"/>
+        </w:rPr>
+        <w:t>a problem or difficulty that must be overcome.</w:t>
       </w:r>
     </w:p>
     <w:sectPr>
@@ -1091,7 +1263,6 @@
   <w:style w:type="character" w:default="1" w:styleId="Absatz-Standardschriftart">
     <w:name w:val="Default Paragraph Font"/>
     <w:uiPriority w:val="1"/>
-    <w:semiHidden/>
     <w:unhideWhenUsed/>
   </w:style>
   <w:style w:type="table" w:default="1" w:styleId="NormaleTabelle">
@@ -1426,6 +1597,18 @@
     <w:rPr>
       <w:color w:val="605E5C"/>
       <w:shd w:val="clear" w:color="auto" w:fill="E1DFDD"/>
+    </w:rPr>
+  </w:style>
+  <w:style w:type="character" w:styleId="BesuchterLink">
+    <w:name w:val="FollowedHyperlink"/>
+    <w:basedOn w:val="Absatz-Standardschriftart"/>
+    <w:uiPriority w:val="99"/>
+    <w:semiHidden/>
+    <w:unhideWhenUsed/>
+    <w:rsid w:val="007220D4"/>
+    <w:rPr>
+      <w:color w:val="954F72" w:themeColor="followedHyperlink"/>
+      <w:u w:val="single"/>
     </w:rPr>
   </w:style>
 </w:styles>

</xml_diff>